<commit_message>
Adding week 1 hands on
</commit_message>
<xml_diff>
--- a/Week1_DesignPatternsAndPrinciples_HandsOn.docx
+++ b/Week1_DesignPatternsAndPrinciples_HandsOn.docx
@@ -64,15 +64,19 @@
         <w:t>Java Code:</w:t>
       </w:r>
       <w:r>
-        <w:t xml:space="preserve"> </w:t>
-      </w:r>
-      <w:proofErr w:type="gramStart"/>
-      <w:r>
-        <w:t>Its</w:t>
-      </w:r>
-      <w:proofErr w:type="gramEnd"/>
-      <w:r>
-        <w:t xml:space="preserve"> done in Visual Studio Code</w:t>
+        <w:t xml:space="preserve"> It</w:t>
+      </w:r>
+      <w:r>
+        <w:t>’</w:t>
+      </w:r>
+      <w:r>
+        <w:t xml:space="preserve">s </w:t>
+      </w:r>
+      <w:r>
+        <w:t>written</w:t>
+      </w:r>
+      <w:r>
+        <w:t xml:space="preserve"> in Visual Studio Code</w:t>
       </w:r>
     </w:p>
     <w:p>
@@ -2257,6 +2261,9 @@
     </w:p>
     <w:p>
       <w:r>
+        <w:rPr>
+          <w:noProof/>
+        </w:rPr>
         <w:drawing>
           <wp:inline distT="0" distB="0" distL="0" distR="0" wp14:anchorId="4DADB1D6" wp14:editId="2163B819">
             <wp:extent cx="5486400" cy="1226820"/>
@@ -2298,6 +2305,14 @@
     <w:p/>
     <w:p>
       <w:pPr>
+        <w:jc w:val="center"/>
+      </w:pPr>
+      <w:r>
+        <w:t>(Next Exercise is on the next Page)</w:t>
+      </w:r>
+    </w:p>
+    <w:p>
+      <w:pPr>
         <w:rPr>
           <w:b/>
           <w:bCs/>
@@ -2470,7 +2485,6 @@
           <w:sz w:val="28"/>
           <w:szCs w:val="28"/>
         </w:rPr>
-        <w:lastRenderedPageBreak/>
         <w:t>Exercise 2: Implementing the Factory Method Pattern</w:t>
       </w:r>
     </w:p>
@@ -2493,15 +2507,13 @@
     </w:p>
     <w:p>
       <w:r>
-        <w:t xml:space="preserve">Java Code: </w:t>
-      </w:r>
-      <w:proofErr w:type="gramStart"/>
-      <w:r>
-        <w:t>Its</w:t>
-      </w:r>
-      <w:proofErr w:type="gramEnd"/>
-      <w:r>
-        <w:t xml:space="preserve"> </w:t>
+        <w:t>Java Code: It</w:t>
+      </w:r>
+      <w:r>
+        <w:t>’</w:t>
+      </w:r>
+      <w:r>
+        <w:t xml:space="preserve">s </w:t>
       </w:r>
       <w:r>
         <w:t>written</w:t>
@@ -4403,6 +4415,7 @@
           <w:szCs w:val="21"/>
           <w:lang w:val="en-IN" w:eastAsia="en-IN"/>
         </w:rPr>
+        <w:lastRenderedPageBreak/>
         <w:t>    }</w:t>
       </w:r>
     </w:p>
@@ -6480,6 +6493,9 @@
     </w:p>
     <w:p>
       <w:r>
+        <w:rPr>
+          <w:noProof/>
+        </w:rPr>
         <w:drawing>
           <wp:inline distT="0" distB="0" distL="0" distR="0" wp14:anchorId="39FDF9E6" wp14:editId="199CC92E">
             <wp:extent cx="5486400" cy="769620"/>
@@ -6517,8 +6533,6 @@
         </w:drawing>
       </w:r>
     </w:p>
-    <w:p/>
-    <w:p/>
     <w:p/>
     <w:p/>
     <w:sectPr>
@@ -7019,11 +7033,6 @@
     <w:lsdException w:name="Book Title" w:uiPriority="33" w:qFormat="1"/>
     <w:lsdException w:name="Bibliography" w:semiHidden="1" w:uiPriority="37" w:unhideWhenUsed="1"/>
     <w:lsdException w:name="TOC Heading" w:semiHidden="1" w:uiPriority="39" w:unhideWhenUsed="1" w:qFormat="1"/>
-    <w:lsdException w:name="Plain Table 5" w:semiHidden="1" w:unhideWhenUsed="1"/>
-    <w:lsdException w:name="Grid Table Light" w:semiHidden="1" w:unhideWhenUsed="1"/>
-    <w:lsdException w:name="Grid Table 1 Light" w:semiHidden="1" w:unhideWhenUsed="1"/>
-    <w:lsdException w:name="Grid Table 2" w:semiHidden="1" w:unhideWhenUsed="1"/>
-    <w:lsdException w:name="Grid Table 3" w:semiHidden="1" w:unhideWhenUsed="1"/>
     <w:lsdException w:name="Grid Table 4" w:uiPriority="49"/>
     <w:lsdException w:name="Grid Table 5 Dark" w:uiPriority="50"/>
     <w:lsdException w:name="Grid Table 6 Colorful" w:uiPriority="51"/>

</xml_diff>